<commit_message>
guia de entrevista ok
</commit_message>
<xml_diff>
--- a/anexos/Guía de preguntas para Entrevista.docx
+++ b/anexos/Guía de preguntas para Entrevista.docx
@@ -14,14 +14,7 @@
           <w:sz w:val="36"/>
           <w:szCs w:val="36"/>
         </w:rPr>
-        <w:t xml:space="preserve">Guía de preguntas para Entrevista a Usuarios </w:t>
-      </w:r>
-      <w:r>
-        <w:rPr>
-          <w:sz w:val="36"/>
-          <w:szCs w:val="36"/>
-        </w:rPr>
-        <w:t>De Registro</w:t>
+        <w:t>Guía de preguntas para Entrevista a Usuarios De Registro</w:t>
       </w:r>
     </w:p>
     <w:p>
@@ -38,6 +31,41 @@
       </w:r>
     </w:p>
     <w:p>
+      <w:r>
+        <w:t>Conocer el actual proceso de registro de visitas dentro del IF, para identificar falencias y posibles</w:t>
+      </w:r>
+      <w:r>
+        <w:rPr>
+          <w:b/>
+        </w:rPr>
+        <w:t xml:space="preserve"> </w:t>
+      </w:r>
+      <w:r>
+        <w:t>mejoras</w:t>
+      </w:r>
+      <w:r>
+        <w:t xml:space="preserve"> en su funcionamiento,</w:t>
+      </w:r>
+      <w:r>
+        <w:t xml:space="preserve"> y</w:t>
+      </w:r>
+      <w:r>
+        <w:t xml:space="preserve"> en base a ello desarrollar </w:t>
+      </w:r>
+      <w:r>
+        <w:t xml:space="preserve">una aplicación que facilite </w:t>
+      </w:r>
+      <w:r>
+        <w:t>y agilice el sistema de registros</w:t>
+      </w:r>
+      <w:r>
+        <w:t xml:space="preserve"> para la empresa</w:t>
+      </w:r>
+      <w:r>
+        <w:t>.</w:t>
+      </w:r>
+    </w:p>
+    <w:p>
       <w:pPr>
         <w:rPr>
           <w:b/>
@@ -51,6 +79,48 @@
       </w:r>
     </w:p>
     <w:p>
+      <w:r>
+        <w:rPr>
+          <w:b/>
+        </w:rPr>
+        <w:t xml:space="preserve">Usuario 1: </w:t>
+      </w:r>
+      <w:r>
+        <w:t>Conserje o encargado de la recepción del público general del IF</w:t>
+      </w:r>
+    </w:p>
+    <w:p>
+      <w:pPr>
+        <w:rPr>
+          <w:b/>
+        </w:rPr>
+      </w:pPr>
+      <w:r>
+        <w:rPr>
+          <w:b/>
+        </w:rPr>
+        <w:t xml:space="preserve">Usuario 2: </w:t>
+      </w:r>
+      <w:r>
+        <w:t xml:space="preserve">Visitante que se registra al ingresar en </w:t>
+      </w:r>
+      <w:proofErr w:type="spellStart"/>
+      <w:r>
+        <w:t>eI</w:t>
+      </w:r>
+      <w:proofErr w:type="spellEnd"/>
+      <w:r>
+        <w:t xml:space="preserve"> IF</w:t>
+      </w:r>
+    </w:p>
+    <w:p>
+      <w:pPr>
+        <w:rPr>
+          <w:b/>
+        </w:rPr>
+      </w:pPr>
+    </w:p>
+    <w:p>
       <w:pPr>
         <w:rPr>
           <w:b/>
@@ -61,10 +131,322 @@
           <w:b/>
         </w:rPr>
         <w:t>Preguntas</w:t>
+      </w:r>
+    </w:p>
+    <w:p>
+      <w:pPr>
+        <w:pStyle w:val="Sinespaciado"/>
+        <w:numPr>
+          <w:ilvl w:val="0"/>
+          <w:numId w:val="3"/>
+        </w:numPr>
+        <w:rPr>
+          <w:b/>
+        </w:rPr>
+      </w:pPr>
+      <w:r>
+        <w:rPr>
+          <w:b/>
+        </w:rPr>
+        <w:t>Conociendo a nuestro usuario:</w:t>
+      </w:r>
+    </w:p>
+    <w:p>
+      <w:pPr>
+        <w:pStyle w:val="Sinespaciado"/>
+        <w:ind w:firstLine="708"/>
+        <w:rPr>
+          <w:rFonts w:cs="Arial"/>
+          <w:color w:val="000000"/>
+        </w:rPr>
+      </w:pPr>
+      <w:r>
+        <w:rPr>
+          <w:rFonts w:cs="Arial"/>
+          <w:color w:val="000000"/>
+        </w:rPr>
+        <w:t>- Nombre</w:t>
+      </w:r>
+    </w:p>
+    <w:p>
+      <w:pPr>
+        <w:pStyle w:val="Sinespaciado"/>
+        <w:ind w:firstLine="708"/>
+        <w:rPr>
+          <w:rFonts w:cs="Arial"/>
+          <w:color w:val="000000"/>
+        </w:rPr>
+      </w:pPr>
+      <w:r>
+        <w:rPr>
+          <w:rFonts w:cs="Arial"/>
+          <w:color w:val="000000"/>
+        </w:rPr>
+        <w:t>- Edad</w:t>
+      </w:r>
+    </w:p>
+    <w:p>
+      <w:pPr>
+        <w:pStyle w:val="Sinespaciado"/>
+        <w:ind w:firstLine="708"/>
+        <w:rPr>
+          <w:rFonts w:cs="Arial"/>
+          <w:color w:val="000000"/>
+        </w:rPr>
+      </w:pPr>
+      <w:r>
+        <w:rPr>
+          <w:rFonts w:cs="Arial"/>
+          <w:color w:val="000000"/>
+        </w:rPr>
+        <w:t>-</w:t>
+      </w:r>
+      <w:r>
+        <w:rPr>
+          <w:rFonts w:cs="Arial"/>
+          <w:color w:val="000000"/>
+        </w:rPr>
+        <w:t xml:space="preserve"> ¿</w:t>
+      </w:r>
+      <w:r>
+        <w:rPr>
+          <w:rFonts w:cs="Arial"/>
+          <w:color w:val="000000"/>
+        </w:rPr>
+        <w:t xml:space="preserve">Utilizas </w:t>
+      </w:r>
+      <w:r>
+        <w:rPr>
+          <w:rFonts w:cs="Arial"/>
+          <w:color w:val="000000"/>
+        </w:rPr>
+        <w:t>herramientas como T</w:t>
+      </w:r>
+      <w:r>
+        <w:rPr>
+          <w:rFonts w:cs="Arial"/>
+          <w:color w:val="000000"/>
+        </w:rPr>
+        <w:t>ablets</w:t>
+      </w:r>
+      <w:r>
+        <w:rPr>
+          <w:rFonts w:cs="Arial"/>
+          <w:color w:val="000000"/>
+        </w:rPr>
+        <w:t>, Smartphones</w:t>
+      </w:r>
+      <w:r>
+        <w:rPr>
+          <w:rFonts w:cs="Arial"/>
+          <w:color w:val="000000"/>
+        </w:rPr>
+        <w:t>, notebooks?</w:t>
+      </w:r>
+    </w:p>
+    <w:p>
+      <w:pPr>
+        <w:pStyle w:val="Sinespaciado"/>
+        <w:ind w:firstLine="708"/>
+        <w:rPr>
+          <w:rFonts w:cs="Arial"/>
+          <w:color w:val="000000"/>
+        </w:rPr>
+      </w:pPr>
+      <w:r>
+        <w:rPr>
+          <w:rFonts w:cs="Arial"/>
+          <w:color w:val="000000"/>
+        </w:rPr>
+        <w:t>- ¿Tienes conexión a internet?</w:t>
+      </w:r>
+    </w:p>
+    <w:p>
+      <w:r>
+        <w:tab/>
+        <w:t>-Cuál es su rol dentro del IF (trabajador, administrador, conserje o visitante).</w:t>
+      </w:r>
+    </w:p>
+    <w:p>
+      <w:pPr>
+        <w:rPr>
+          <w:b/>
+          <w:u w:val="single"/>
+        </w:rPr>
+      </w:pPr>
+      <w:r>
+        <w:rPr>
+          <w:b/>
+          <w:u w:val="single"/>
+        </w:rPr>
+        <w:t>Preguntas para el usuario 1</w:t>
+      </w:r>
+    </w:p>
+    <w:p>
+      <w:pPr>
+        <w:pStyle w:val="Prrafodelista"/>
+        <w:numPr>
+          <w:ilvl w:val="0"/>
+          <w:numId w:val="3"/>
+        </w:numPr>
+      </w:pPr>
+      <w:r>
+        <w:t>¿Cómo funciona el registro actual para visitas en el IF?</w:t>
+      </w:r>
+    </w:p>
+    <w:p>
+      <w:pPr>
+        <w:pStyle w:val="Prrafodelista"/>
+        <w:numPr>
+          <w:ilvl w:val="0"/>
+          <w:numId w:val="3"/>
+        </w:numPr>
+      </w:pPr>
+      <w:r>
+        <w:t>¿Qué datos son los solicitados en el registro?</w:t>
+      </w:r>
+    </w:p>
+    <w:p>
+      <w:pPr>
+        <w:pStyle w:val="Prrafodelista"/>
+        <w:numPr>
+          <w:ilvl w:val="0"/>
+          <w:numId w:val="3"/>
+        </w:numPr>
+      </w:pPr>
+      <w:r>
+        <w:t>¿Cuánto tiempo se demora en registrarse una persona?</w:t>
+      </w:r>
+    </w:p>
+    <w:p>
+      <w:pPr>
+        <w:pStyle w:val="Prrafodelista"/>
+        <w:numPr>
+          <w:ilvl w:val="0"/>
+          <w:numId w:val="3"/>
+        </w:numPr>
+      </w:pPr>
+      <w:r>
+        <w:t>Una vez que la persona ya está registrada, ¿se le entrega alguna credencial, o se le notifica a alguien más de la visita?</w:t>
+      </w:r>
+    </w:p>
+    <w:p>
+      <w:pPr>
+        <w:pStyle w:val="Prrafodelista"/>
+        <w:numPr>
+          <w:ilvl w:val="0"/>
+          <w:numId w:val="3"/>
+        </w:numPr>
+      </w:pPr>
+      <w:r>
+        <w:t>Qué ventajas y desventajas posee este sistema de registro</w:t>
+      </w:r>
+    </w:p>
+    <w:p>
+      <w:pPr>
+        <w:pStyle w:val="Prrafodelista"/>
+        <w:numPr>
+          <w:ilvl w:val="0"/>
+          <w:numId w:val="3"/>
+        </w:numPr>
+      </w:pPr>
+      <w:r>
+        <w:t>Una vez que las plantillas o libros se llenan, ¿dónde se almacena esa información?</w:t>
+      </w:r>
+    </w:p>
+    <w:p>
+      <w:pPr>
+        <w:pStyle w:val="Prrafodelista"/>
+        <w:numPr>
+          <w:ilvl w:val="0"/>
+          <w:numId w:val="3"/>
+        </w:numPr>
+      </w:pPr>
+      <w:r>
+        <w:t>Si pudiese mejorarle una o más cosas al actual sistema de registro, ¿Qué sería?</w:t>
+      </w:r>
+    </w:p>
+    <w:p>
+      <w:pPr>
+        <w:pStyle w:val="Prrafodelista"/>
+        <w:numPr>
+          <w:ilvl w:val="0"/>
+          <w:numId w:val="3"/>
+        </w:numPr>
+      </w:pPr>
+      <w:r>
+        <w:t xml:space="preserve">¿Existe algún </w:t>
+      </w:r>
+      <w:r>
+        <w:t>protocolo</w:t>
+      </w:r>
+      <w:r>
+        <w:t xml:space="preserve"> respecto a este tema en los cambios de turno?</w:t>
+      </w:r>
+    </w:p>
+    <w:p>
+      <w:pPr>
+        <w:rPr>
+          <w:b/>
+          <w:u w:val="single"/>
+        </w:rPr>
+      </w:pPr>
+      <w:r>
+        <w:rPr>
+          <w:b/>
+          <w:u w:val="single"/>
+        </w:rPr>
+        <w:t>Preguntas para el usuario 2</w:t>
+      </w:r>
+    </w:p>
+    <w:p>
+      <w:pPr>
+        <w:pStyle w:val="Prrafodelista"/>
+        <w:numPr>
+          <w:ilvl w:val="0"/>
+          <w:numId w:val="5"/>
+        </w:numPr>
+      </w:pPr>
+      <w:r>
+        <w:t>¿Qué le parece el actual sistema de registro de visitas en el IF?</w:t>
+      </w:r>
+    </w:p>
+    <w:p>
+      <w:pPr>
+        <w:pStyle w:val="Prrafodelista"/>
+        <w:numPr>
+          <w:ilvl w:val="0"/>
+          <w:numId w:val="5"/>
+        </w:numPr>
+      </w:pPr>
+      <w:r>
+        <w:t>¿De qué forma usted agilizaría este proceso?</w:t>
+      </w:r>
+    </w:p>
+    <w:p>
+      <w:pPr>
+        <w:pStyle w:val="Prrafodelista"/>
+        <w:numPr>
+          <w:ilvl w:val="0"/>
+          <w:numId w:val="5"/>
+        </w:numPr>
+      </w:pPr>
+      <w:r>
+        <w:t>¿Preferiría utilizar alguna herramienta tecnológica para ingresar sus datos?</w:t>
       </w:r>
       <w:bookmarkStart w:id="0" w:name="_GoBack"/>
       <w:bookmarkEnd w:id="0"/>
     </w:p>
+    <w:p>
+      <w:pPr>
+        <w:rPr>
+          <w:b/>
+          <w:u w:val="single"/>
+        </w:rPr>
+      </w:pPr>
+    </w:p>
+    <w:p/>
+    <w:p/>
     <w:p/>
     <w:sectPr>
       <w:pgSz w:w="12240" w:h="15840"/>
@@ -191,17 +573,278 @@
       </w:rPr>
     </w:lvl>
   </w:abstractNum>
+  <w:abstractNum w:abstractNumId="1" w15:restartNumberingAfterBreak="0">
+    <w:nsid w:val="39F532AD"/>
+    <w:multiLevelType w:val="hybridMultilevel"/>
+    <w:tmpl w:val="A01A7098"/>
+    <w:lvl w:ilvl="0" w:tplc="340A000F">
+      <w:start w:val="1"/>
+      <w:numFmt w:val="decimal"/>
+      <w:lvlText w:val="%1."/>
+      <w:lvlJc w:val="left"/>
+      <w:pPr>
+        <w:ind w:left="720" w:hanging="360"/>
+      </w:pPr>
+    </w:lvl>
+    <w:lvl w:ilvl="1" w:tplc="340A0019" w:tentative="1">
+      <w:start w:val="1"/>
+      <w:numFmt w:val="lowerLetter"/>
+      <w:lvlText w:val="%2."/>
+      <w:lvlJc w:val="left"/>
+      <w:pPr>
+        <w:ind w:left="1440" w:hanging="360"/>
+      </w:pPr>
+    </w:lvl>
+    <w:lvl w:ilvl="2" w:tplc="340A001B" w:tentative="1">
+      <w:start w:val="1"/>
+      <w:numFmt w:val="lowerRoman"/>
+      <w:lvlText w:val="%3."/>
+      <w:lvlJc w:val="right"/>
+      <w:pPr>
+        <w:ind w:left="2160" w:hanging="180"/>
+      </w:pPr>
+    </w:lvl>
+    <w:lvl w:ilvl="3" w:tplc="340A000F" w:tentative="1">
+      <w:start w:val="1"/>
+      <w:numFmt w:val="decimal"/>
+      <w:lvlText w:val="%4."/>
+      <w:lvlJc w:val="left"/>
+      <w:pPr>
+        <w:ind w:left="2880" w:hanging="360"/>
+      </w:pPr>
+    </w:lvl>
+    <w:lvl w:ilvl="4" w:tplc="340A0019" w:tentative="1">
+      <w:start w:val="1"/>
+      <w:numFmt w:val="lowerLetter"/>
+      <w:lvlText w:val="%5."/>
+      <w:lvlJc w:val="left"/>
+      <w:pPr>
+        <w:ind w:left="3600" w:hanging="360"/>
+      </w:pPr>
+    </w:lvl>
+    <w:lvl w:ilvl="5" w:tplc="340A001B" w:tentative="1">
+      <w:start w:val="1"/>
+      <w:numFmt w:val="lowerRoman"/>
+      <w:lvlText w:val="%6."/>
+      <w:lvlJc w:val="right"/>
+      <w:pPr>
+        <w:ind w:left="4320" w:hanging="180"/>
+      </w:pPr>
+    </w:lvl>
+    <w:lvl w:ilvl="6" w:tplc="340A000F" w:tentative="1">
+      <w:start w:val="1"/>
+      <w:numFmt w:val="decimal"/>
+      <w:lvlText w:val="%7."/>
+      <w:lvlJc w:val="left"/>
+      <w:pPr>
+        <w:ind w:left="5040" w:hanging="360"/>
+      </w:pPr>
+    </w:lvl>
+    <w:lvl w:ilvl="7" w:tplc="340A0019" w:tentative="1">
+      <w:start w:val="1"/>
+      <w:numFmt w:val="lowerLetter"/>
+      <w:lvlText w:val="%8."/>
+      <w:lvlJc w:val="left"/>
+      <w:pPr>
+        <w:ind w:left="5760" w:hanging="360"/>
+      </w:pPr>
+    </w:lvl>
+    <w:lvl w:ilvl="8" w:tplc="340A001B" w:tentative="1">
+      <w:start w:val="1"/>
+      <w:numFmt w:val="lowerRoman"/>
+      <w:lvlText w:val="%9."/>
+      <w:lvlJc w:val="right"/>
+      <w:pPr>
+        <w:ind w:left="6480" w:hanging="180"/>
+      </w:pPr>
+    </w:lvl>
+  </w:abstractNum>
+  <w:abstractNum w:abstractNumId="2" w15:restartNumberingAfterBreak="0">
+    <w:nsid w:val="3BB3780C"/>
+    <w:multiLevelType w:val="hybridMultilevel"/>
+    <w:tmpl w:val="2C1A46EE"/>
+    <w:lvl w:ilvl="0" w:tplc="340A000F">
+      <w:start w:val="1"/>
+      <w:numFmt w:val="decimal"/>
+      <w:lvlText w:val="%1."/>
+      <w:lvlJc w:val="left"/>
+      <w:pPr>
+        <w:ind w:left="720" w:hanging="360"/>
+      </w:pPr>
+    </w:lvl>
+    <w:lvl w:ilvl="1" w:tplc="340A0019" w:tentative="1">
+      <w:start w:val="1"/>
+      <w:numFmt w:val="lowerLetter"/>
+      <w:lvlText w:val="%2."/>
+      <w:lvlJc w:val="left"/>
+      <w:pPr>
+        <w:ind w:left="1440" w:hanging="360"/>
+      </w:pPr>
+    </w:lvl>
+    <w:lvl w:ilvl="2" w:tplc="340A001B" w:tentative="1">
+      <w:start w:val="1"/>
+      <w:numFmt w:val="lowerRoman"/>
+      <w:lvlText w:val="%3."/>
+      <w:lvlJc w:val="right"/>
+      <w:pPr>
+        <w:ind w:left="2160" w:hanging="180"/>
+      </w:pPr>
+    </w:lvl>
+    <w:lvl w:ilvl="3" w:tplc="340A000F" w:tentative="1">
+      <w:start w:val="1"/>
+      <w:numFmt w:val="decimal"/>
+      <w:lvlText w:val="%4."/>
+      <w:lvlJc w:val="left"/>
+      <w:pPr>
+        <w:ind w:left="2880" w:hanging="360"/>
+      </w:pPr>
+    </w:lvl>
+    <w:lvl w:ilvl="4" w:tplc="340A0019" w:tentative="1">
+      <w:start w:val="1"/>
+      <w:numFmt w:val="lowerLetter"/>
+      <w:lvlText w:val="%5."/>
+      <w:lvlJc w:val="left"/>
+      <w:pPr>
+        <w:ind w:left="3600" w:hanging="360"/>
+      </w:pPr>
+    </w:lvl>
+    <w:lvl w:ilvl="5" w:tplc="340A001B" w:tentative="1">
+      <w:start w:val="1"/>
+      <w:numFmt w:val="lowerRoman"/>
+      <w:lvlText w:val="%6."/>
+      <w:lvlJc w:val="right"/>
+      <w:pPr>
+        <w:ind w:left="4320" w:hanging="180"/>
+      </w:pPr>
+    </w:lvl>
+    <w:lvl w:ilvl="6" w:tplc="340A000F" w:tentative="1">
+      <w:start w:val="1"/>
+      <w:numFmt w:val="decimal"/>
+      <w:lvlText w:val="%7."/>
+      <w:lvlJc w:val="left"/>
+      <w:pPr>
+        <w:ind w:left="5040" w:hanging="360"/>
+      </w:pPr>
+    </w:lvl>
+    <w:lvl w:ilvl="7" w:tplc="340A0019" w:tentative="1">
+      <w:start w:val="1"/>
+      <w:numFmt w:val="lowerLetter"/>
+      <w:lvlText w:val="%8."/>
+      <w:lvlJc w:val="left"/>
+      <w:pPr>
+        <w:ind w:left="5760" w:hanging="360"/>
+      </w:pPr>
+    </w:lvl>
+    <w:lvl w:ilvl="8" w:tplc="340A001B" w:tentative="1">
+      <w:start w:val="1"/>
+      <w:numFmt w:val="lowerRoman"/>
+      <w:lvlText w:val="%9."/>
+      <w:lvlJc w:val="right"/>
+      <w:pPr>
+        <w:ind w:left="6480" w:hanging="180"/>
+      </w:pPr>
+    </w:lvl>
+  </w:abstractNum>
+  <w:abstractNum w:abstractNumId="3" w15:restartNumberingAfterBreak="0">
+    <w:nsid w:val="6B137883"/>
+    <w:multiLevelType w:val="hybridMultilevel"/>
+    <w:tmpl w:val="FCB43B50"/>
+    <w:lvl w:ilvl="0" w:tplc="340A000F">
+      <w:start w:val="1"/>
+      <w:numFmt w:val="decimal"/>
+      <w:lvlText w:val="%1."/>
+      <w:lvlJc w:val="left"/>
+      <w:pPr>
+        <w:ind w:left="720" w:hanging="360"/>
+      </w:pPr>
+    </w:lvl>
+    <w:lvl w:ilvl="1" w:tplc="340A0019" w:tentative="1">
+      <w:start w:val="1"/>
+      <w:numFmt w:val="lowerLetter"/>
+      <w:lvlText w:val="%2."/>
+      <w:lvlJc w:val="left"/>
+      <w:pPr>
+        <w:ind w:left="1440" w:hanging="360"/>
+      </w:pPr>
+    </w:lvl>
+    <w:lvl w:ilvl="2" w:tplc="340A001B" w:tentative="1">
+      <w:start w:val="1"/>
+      <w:numFmt w:val="lowerRoman"/>
+      <w:lvlText w:val="%3."/>
+      <w:lvlJc w:val="right"/>
+      <w:pPr>
+        <w:ind w:left="2160" w:hanging="180"/>
+      </w:pPr>
+    </w:lvl>
+    <w:lvl w:ilvl="3" w:tplc="340A000F" w:tentative="1">
+      <w:start w:val="1"/>
+      <w:numFmt w:val="decimal"/>
+      <w:lvlText w:val="%4."/>
+      <w:lvlJc w:val="left"/>
+      <w:pPr>
+        <w:ind w:left="2880" w:hanging="360"/>
+      </w:pPr>
+    </w:lvl>
+    <w:lvl w:ilvl="4" w:tplc="340A0019" w:tentative="1">
+      <w:start w:val="1"/>
+      <w:numFmt w:val="lowerLetter"/>
+      <w:lvlText w:val="%5."/>
+      <w:lvlJc w:val="left"/>
+      <w:pPr>
+        <w:ind w:left="3600" w:hanging="360"/>
+      </w:pPr>
+    </w:lvl>
+    <w:lvl w:ilvl="5" w:tplc="340A001B" w:tentative="1">
+      <w:start w:val="1"/>
+      <w:numFmt w:val="lowerRoman"/>
+      <w:lvlText w:val="%6."/>
+      <w:lvlJc w:val="right"/>
+      <w:pPr>
+        <w:ind w:left="4320" w:hanging="180"/>
+      </w:pPr>
+    </w:lvl>
+    <w:lvl w:ilvl="6" w:tplc="340A000F" w:tentative="1">
+      <w:start w:val="1"/>
+      <w:numFmt w:val="decimal"/>
+      <w:lvlText w:val="%7."/>
+      <w:lvlJc w:val="left"/>
+      <w:pPr>
+        <w:ind w:left="5040" w:hanging="360"/>
+      </w:pPr>
+    </w:lvl>
+    <w:lvl w:ilvl="7" w:tplc="340A0019" w:tentative="1">
+      <w:start w:val="1"/>
+      <w:numFmt w:val="lowerLetter"/>
+      <w:lvlText w:val="%8."/>
+      <w:lvlJc w:val="left"/>
+      <w:pPr>
+        <w:ind w:left="5760" w:hanging="360"/>
+      </w:pPr>
+    </w:lvl>
+    <w:lvl w:ilvl="8" w:tplc="340A001B" w:tentative="1">
+      <w:start w:val="1"/>
+      <w:numFmt w:val="lowerRoman"/>
+      <w:lvlText w:val="%9."/>
+      <w:lvlJc w:val="right"/>
+      <w:pPr>
+        <w:ind w:left="6480" w:hanging="180"/>
+      </w:pPr>
+    </w:lvl>
+  </w:abstractNum>
   <w:num w:numId="1">
     <w:abstractNumId w:val="0"/>
-    <w:lvlOverride w:ilvl="0"/>
-    <w:lvlOverride w:ilvl="1"/>
-    <w:lvlOverride w:ilvl="2"/>
-    <w:lvlOverride w:ilvl="3"/>
-    <w:lvlOverride w:ilvl="4"/>
-    <w:lvlOverride w:ilvl="5"/>
-    <w:lvlOverride w:ilvl="6"/>
-    <w:lvlOverride w:ilvl="7"/>
-    <w:lvlOverride w:ilvl="8"/>
+  </w:num>
+  <w:num w:numId="2">
+    <w:abstractNumId w:val="3"/>
+  </w:num>
+  <w:num w:numId="3">
+    <w:abstractNumId w:val="2"/>
+  </w:num>
+  <w:num w:numId="4">
+    <w:abstractNumId w:val="2"/>
+  </w:num>
+  <w:num w:numId="5">
+    <w:abstractNumId w:val="1"/>
   </w:num>
 </w:numbering>
 </file>
@@ -642,6 +1285,15 @@
       <w:contextualSpacing/>
     </w:pPr>
   </w:style>
+  <w:style w:type="paragraph" w:styleId="Sinespaciado">
+    <w:name w:val="No Spacing"/>
+    <w:uiPriority w:val="1"/>
+    <w:qFormat/>
+    <w:rsid w:val="000A1734"/>
+    <w:pPr>
+      <w:spacing w:after="0" w:line="240" w:lineRule="auto"/>
+    </w:pPr>
+  </w:style>
 </w:styles>
 </file>
 

</xml_diff>